<commit_message>
Corrected namespace to MirrorLib
</commit_message>
<xml_diff>
--- a/sql_server_mirroring/Documentation/Documentation.docx
+++ b/sql_server_mirroring/Documentation/Documentation.docx
@@ -7295,14 +7295,32 @@
         </w:rPr>
         <w:t xml:space="preserve"> examples are backup and restore</w:t>
       </w:r>
+      <w:r>
+        <w:rPr>
+          <w:lang w:val="en-US"/>
+        </w:rPr>
+        <w:t>.</w:t>
+      </w:r>
+    </w:p>
+    <w:p>
+      <w:pPr>
+        <w:pStyle w:val="ListParagraph"/>
+        <w:numPr>
+          <w:ilvl w:val="0"/>
+          <w:numId w:val="2"/>
+        </w:numPr>
+        <w:rPr>
+          <w:lang w:val="en-US"/>
+        </w:rPr>
+      </w:pPr>
+      <w:r>
+        <w:rPr>
+          <w:lang w:val="en-US"/>
+        </w:rPr>
+        <w:t>It is expected that mirrored databases on the Sql Server instance is surposed to be handled by MirrorLib.</w:t>
+      </w:r>
       <w:bookmarkStart w:id="3" w:name="_GoBack"/>
       <w:bookmarkEnd w:id="3"/>
-      <w:r>
-        <w:rPr>
-          <w:lang w:val="en-US"/>
-        </w:rPr>
-        <w:t>.</w:t>
-      </w:r>
     </w:p>
     <w:p>
       <w:pPr>
@@ -15481,6 +15499,7 @@
   </w:compat>
   <w:rsids>
     <w:rsidRoot w:val="00DB4525"/>
+    <w:rsid w:val="000F008B"/>
     <w:rsid w:val="0014066C"/>
     <w:rsid w:val="005A6D76"/>
     <w:rsid w:val="006E5B03"/>
@@ -16216,7 +16235,7 @@
 </file>
 
 <file path=customXml/itemProps1.xml><?xml version="1.0" encoding="utf-8"?>
-<ds:datastoreItem xmlns:ds="http://schemas.openxmlformats.org/officeDocument/2006/customXml" ds:itemID="{6E7BD8DD-601E-43F5-848A-B842DE142AE4}">
+<ds:datastoreItem xmlns:ds="http://schemas.openxmlformats.org/officeDocument/2006/customXml" ds:itemID="{B07E037E-59C8-480B-BE0C-95231E0287BB}">
   <ds:schemaRefs>
     <ds:schemaRef ds:uri="http://schemas.openxmlformats.org/officeDocument/2006/bibliography"/>
   </ds:schemaRefs>

</xml_diff>